<commit_message>
stijlblad, add fonts, Finished 'header' basic html+css
</commit_message>
<xml_diff>
--- a/doc/stijlblad.docx
+++ b/doc/stijlblad.docx
@@ -17,8 +17,8 @@
           <w:lang w:eastAsia="nl-NL"/>
         </w:rPr>
         <w:drawing>
-          <wp:inline distT="0" distB="0" distL="0" distR="0" wp14:anchorId="340A9903" wp14:editId="375FF2D2">
-            <wp:extent cx="5760720" cy="2272030"/>
+          <wp:inline distT="0" distB="0" distL="0" distR="0" wp14:anchorId="24F2CF58" wp14:editId="2EE2A8EA">
+            <wp:extent cx="5760720" cy="1431925"/>
             <wp:effectExtent l="0" t="0" r="0" b="0"/>
             <wp:docPr id="1" name="Afbeelding 1"/>
             <wp:cNvGraphicFramePr>
@@ -40,7 +40,7 @@
                   <pic:spPr>
                     <a:xfrm>
                       <a:off x="0" y="0"/>
-                      <a:ext cx="5760720" cy="2272030"/>
+                      <a:ext cx="5760720" cy="1431925"/>
                     </a:xfrm>
                     <a:prstGeom prst="rect">
                       <a:avLst/>
@@ -56,26 +56,34 @@
     <w:p/>
     <w:p>
       <w:r>
-        <w:t>#514949</w:t>
+        <w:t>#252E40</w:t>
       </w:r>
       <w:r>
         <w:br/>
-        <w:t>#ABAB9A</w:t>
+      </w:r>
+      <w:r>
+        <w:t>#6A7EA6</w:t>
+      </w:r>
+      <w:r>
+        <w:br/>
+      </w:r>
+      <w:r>
+        <w:t>#A0B3D9</w:t>
+      </w:r>
+      <w:r>
+        <w:br/>
+      </w:r>
+      <w:r>
+        <w:t>#C9D7F2</w:t>
+      </w:r>
+      <w:r>
+        <w:br/>
+      </w:r>
+      <w:r>
+        <w:t>#3F618C</w:t>
       </w:r>
       <w:bookmarkStart w:id="0" w:name="_GoBack"/>
       <w:bookmarkEnd w:id="0"/>
-      <w:r>
-        <w:br/>
-        <w:t>#9E9E9E</w:t>
-      </w:r>
-      <w:r>
-        <w:br/>
-        <w:t>#60676B</w:t>
-      </w:r>
-      <w:r>
-        <w:br/>
-        <w:t>#D3E1EA</w:t>
-      </w:r>
     </w:p>
     <w:sectPr>
       <w:pgSz w:w="11906" w:h="16838"/>

</xml_diff>